<commit_message>
Add short notes on compiler phases. Update README.md with book name.
</commit_message>
<xml_diff>
--- a/Compilers/Chapter 1 - Introduction.docx
+++ b/Compilers/Chapter 1 - Introduction.docx
@@ -2218,77 +2218,597 @@
         <w:ind w:left="360"/>
         <w:jc w:val="center"/>
         <w:rPr>
-          <w:rFonts w:ascii="Centaur" w:hAnsi="Centaur" w:cs="Calibri"/>
-        </w:rPr>
-      </w:pPr>
-    </w:p>
-    <w:p>
-      <w:pPr>
-        <w:pStyle w:val="ListParagraph"/>
-        <w:ind w:left="360"/>
-        <w:jc w:val="center"/>
-        <w:rPr>
-          <w:rFonts w:ascii="Centaur" w:hAnsi="Centaur" w:cs="Calibri"/>
-        </w:rPr>
-      </w:pPr>
-    </w:p>
-    <w:p>
-      <w:pPr>
-        <w:pStyle w:val="ListParagraph"/>
-        <w:ind w:left="360"/>
-        <w:jc w:val="center"/>
-        <w:rPr>
-          <w:rFonts w:ascii="Centaur" w:hAnsi="Centaur" w:cs="Calibri"/>
-        </w:rPr>
-      </w:pPr>
-    </w:p>
-    <w:p>
-      <w:pPr>
-        <w:pStyle w:val="ListParagraph"/>
-        <w:ind w:left="360"/>
-        <w:jc w:val="center"/>
-        <w:rPr>
-          <w:rFonts w:ascii="Centaur" w:hAnsi="Centaur" w:cs="Calibri"/>
-        </w:rPr>
-      </w:pPr>
-    </w:p>
-    <w:p>
-      <w:pPr>
-        <w:pStyle w:val="ListParagraph"/>
-        <w:ind w:left="360"/>
-        <w:jc w:val="center"/>
-        <w:rPr>
-          <w:rFonts w:ascii="Centaur" w:hAnsi="Centaur" w:cs="Calibri"/>
-        </w:rPr>
-      </w:pPr>
-    </w:p>
-    <w:p>
-      <w:pPr>
-        <w:pStyle w:val="ListParagraph"/>
-        <w:ind w:left="360"/>
-        <w:jc w:val="center"/>
-        <w:rPr>
-          <w:rFonts w:ascii="Centaur" w:hAnsi="Centaur" w:cs="Calibri"/>
-        </w:rPr>
-      </w:pPr>
-    </w:p>
-    <w:p>
-      <w:pPr>
-        <w:pStyle w:val="ListParagraph"/>
-        <w:ind w:left="360"/>
-        <w:jc w:val="center"/>
-        <w:rPr>
-          <w:rFonts w:ascii="Centaur" w:hAnsi="Centaur" w:cs="Calibri"/>
-        </w:rPr>
-      </w:pPr>
-    </w:p>
-    <w:p>
-      <w:pPr>
-        <w:pStyle w:val="ListParagraph"/>
-        <w:ind w:left="360"/>
-        <w:jc w:val="center"/>
-        <w:rPr>
-          <w:rFonts w:ascii="Centaur" w:hAnsi="Centaur" w:cs="Calibri"/>
+          <w:rFonts w:cs="Calibri"/>
+          <w:b/>
+          <w:bCs/>
+          <w:sz w:val="28"/>
+          <w:szCs w:val="28"/>
+          <w:u w:val="single"/>
+        </w:rPr>
+      </w:pPr>
+      <w:r>
+        <w:rPr>
+          <w:rFonts w:cs="Calibri"/>
+          <w:b/>
+          <w:bCs/>
+          <w:sz w:val="28"/>
+          <w:szCs w:val="28"/>
+          <w:u w:val="single"/>
+        </w:rPr>
+        <w:lastRenderedPageBreak/>
+        <w:t>1.2.2</w:t>
+      </w:r>
+      <w:r>
+        <w:rPr>
+          <w:rFonts w:cs="Calibri"/>
+          <w:b/>
+          <w:bCs/>
+          <w:sz w:val="28"/>
+          <w:szCs w:val="28"/>
+          <w:u w:val="single"/>
+        </w:rPr>
+        <w:t>|1.2.3</w:t>
+      </w:r>
+      <w:r>
+        <w:rPr>
+          <w:rFonts w:cs="Calibri"/>
+          <w:b/>
+          <w:bCs/>
+          <w:sz w:val="28"/>
+          <w:szCs w:val="28"/>
+          <w:u w:val="single"/>
+        </w:rPr>
+        <w:t xml:space="preserve"> Syntax</w:t>
+      </w:r>
+      <w:r>
+        <w:rPr>
+          <w:rFonts w:cs="Calibri"/>
+          <w:b/>
+          <w:bCs/>
+          <w:sz w:val="28"/>
+          <w:szCs w:val="28"/>
+          <w:u w:val="single"/>
+        </w:rPr>
+        <w:t xml:space="preserve"> and Semantic</w:t>
+      </w:r>
+      <w:r>
+        <w:rPr>
+          <w:rFonts w:cs="Calibri"/>
+          <w:b/>
+          <w:bCs/>
+          <w:sz w:val="28"/>
+          <w:szCs w:val="28"/>
+          <w:u w:val="single"/>
+        </w:rPr>
+        <w:t xml:space="preserve"> Analysis</w:t>
+      </w:r>
+    </w:p>
+    <w:p>
+      <w:pPr>
+        <w:pStyle w:val="ListParagraph"/>
+        <w:numPr>
+          <w:ilvl w:val="0"/>
+          <w:numId w:val="6"/>
+        </w:numPr>
+        <w:rPr>
+          <w:rFonts w:cs="Calibri"/>
+        </w:rPr>
+      </w:pPr>
+      <w:r>
+        <w:rPr>
+          <w:rFonts w:cs="Calibri"/>
+          <w:b/>
+          <w:bCs/>
+        </w:rPr>
+        <w:t xml:space="preserve">Syntax analysis or parsing: </w:t>
+      </w:r>
+      <w:r>
+        <w:rPr>
+          <w:rFonts w:cs="Calibri"/>
+        </w:rPr>
+        <w:t xml:space="preserve">Uses the first components of the tokens to form a tree-like intermediate representation that depicts the grammatical structure of the token stream. </w:t>
+      </w:r>
+    </w:p>
+    <w:p>
+      <w:pPr>
+        <w:pStyle w:val="ListParagraph"/>
+        <w:numPr>
+          <w:ilvl w:val="0"/>
+          <w:numId w:val="6"/>
+        </w:numPr>
+        <w:rPr>
+          <w:rFonts w:cs="Calibri"/>
+        </w:rPr>
+      </w:pPr>
+      <w:r>
+        <w:rPr>
+          <w:rFonts w:cs="Calibri"/>
+          <w:b/>
+          <w:bCs/>
+        </w:rPr>
+        <w:t>Syntax tree:</w:t>
+      </w:r>
+      <w:r>
+        <w:rPr>
+          <w:rFonts w:cs="Calibri"/>
+        </w:rPr>
+        <w:t xml:space="preserve"> Each interior nodes represents an operation and the children of the represents the arguments of the operation.</w:t>
+      </w:r>
+    </w:p>
+    <w:p>
+      <w:pPr>
+        <w:pStyle w:val="ListParagraph"/>
+        <w:numPr>
+          <w:ilvl w:val="0"/>
+          <w:numId w:val="6"/>
+        </w:numPr>
+        <w:rPr>
+          <w:rFonts w:cs="Calibri"/>
+        </w:rPr>
+      </w:pPr>
+      <w:r>
+        <w:rPr>
+          <w:rFonts w:cs="Calibri"/>
+          <w:b/>
+          <w:bCs/>
+        </w:rPr>
+        <w:t>Semantic analyser:</w:t>
+      </w:r>
+      <w:r>
+        <w:rPr>
+          <w:rFonts w:cs="Calibri"/>
+        </w:rPr>
+        <w:t xml:space="preserve"> Uses the syntax tree and symbol table to check the source program for semantic consistency.</w:t>
+      </w:r>
+    </w:p>
+    <w:p>
+      <w:pPr>
+        <w:pStyle w:val="ListParagraph"/>
+        <w:numPr>
+          <w:ilvl w:val="0"/>
+          <w:numId w:val="7"/>
+        </w:numPr>
+        <w:rPr>
+          <w:rFonts w:cs="Calibri"/>
+        </w:rPr>
+      </w:pPr>
+      <w:r>
+        <w:rPr>
+          <w:rFonts w:cs="Calibri"/>
+        </w:rPr>
+        <w:t>Gathers type information and saves it in syntax tree/symbol table for subsequent use.</w:t>
+      </w:r>
+    </w:p>
+    <w:p>
+      <w:pPr>
+        <w:pStyle w:val="ListParagraph"/>
+        <w:numPr>
+          <w:ilvl w:val="0"/>
+          <w:numId w:val="11"/>
+        </w:numPr>
+        <w:rPr>
+          <w:rFonts w:cs="Calibri"/>
+        </w:rPr>
+      </w:pPr>
+      <w:r>
+        <w:rPr>
+          <w:rFonts w:cs="Calibri"/>
+          <w:b/>
+          <w:bCs/>
+        </w:rPr>
+        <w:t xml:space="preserve">Type checking: </w:t>
+      </w:r>
+      <w:r>
+        <w:rPr>
+          <w:rFonts w:cs="Calibri"/>
+        </w:rPr>
+        <w:t>The compiler checks that each operator has matching operands.</w:t>
+      </w:r>
+    </w:p>
+    <w:p>
+      <w:pPr>
+        <w:pStyle w:val="ListParagraph"/>
+        <w:numPr>
+          <w:ilvl w:val="0"/>
+          <w:numId w:val="7"/>
+        </w:numPr>
+        <w:rPr>
+          <w:rFonts w:cs="Calibri"/>
+        </w:rPr>
+      </w:pPr>
+      <w:r>
+        <w:rPr>
+          <w:rFonts w:cs="Calibri"/>
+        </w:rPr>
+        <w:t>E.g. the compiler must report an error if floating point number is used to index an array.</w:t>
+      </w:r>
+    </w:p>
+    <w:p>
+      <w:pPr>
+        <w:pStyle w:val="ListParagraph"/>
+        <w:numPr>
+          <w:ilvl w:val="0"/>
+          <w:numId w:val="11"/>
+        </w:numPr>
+        <w:rPr>
+          <w:rFonts w:cs="Calibri"/>
+        </w:rPr>
+      </w:pPr>
+      <w:r>
+        <w:rPr>
+          <w:rFonts w:cs="Calibri"/>
+          <w:b/>
+          <w:bCs/>
+        </w:rPr>
+        <w:t xml:space="preserve">Coercions: </w:t>
+      </w:r>
+      <w:r>
+        <w:rPr>
+          <w:rFonts w:cs="Calibri"/>
+        </w:rPr>
+        <w:t>If a binary arithmetic operator is applied to an integer and a float, then the compiler may convert the integer into a float.</w:t>
+      </w:r>
+    </w:p>
+    <w:p>
+      <w:pPr>
+        <w:rPr>
+          <w:rFonts w:cs="Calibri"/>
+        </w:rPr>
+      </w:pPr>
+    </w:p>
+    <w:p>
+      <w:pPr>
+        <w:pStyle w:val="ListParagraph"/>
+        <w:ind w:left="360"/>
+        <w:rPr>
+          <w:rFonts w:cs="Calibri"/>
+        </w:rPr>
+      </w:pPr>
+    </w:p>
+    <w:p>
+      <w:pPr>
+        <w:pStyle w:val="ListParagraph"/>
+        <w:ind w:left="360"/>
+        <w:jc w:val="center"/>
+        <w:rPr>
+          <w:rFonts w:ascii="Centaur" w:hAnsi="Centaur" w:cs="Calibri"/>
+        </w:rPr>
+      </w:pPr>
+    </w:p>
+    <w:p>
+      <w:pPr>
+        <w:pStyle w:val="ListParagraph"/>
+        <w:ind w:left="360"/>
+        <w:jc w:val="center"/>
+        <w:rPr>
+          <w:rFonts w:ascii="Centaur" w:hAnsi="Centaur" w:cs="Calibri"/>
+        </w:rPr>
+      </w:pPr>
+    </w:p>
+    <w:p>
+      <w:pPr>
+        <w:pStyle w:val="ListParagraph"/>
+        <w:ind w:left="360"/>
+        <w:jc w:val="center"/>
+        <w:rPr>
+          <w:rFonts w:ascii="Centaur" w:hAnsi="Centaur" w:cs="Calibri"/>
+        </w:rPr>
+      </w:pPr>
+    </w:p>
+    <w:p>
+      <w:pPr>
+        <w:pStyle w:val="ListParagraph"/>
+        <w:ind w:left="360"/>
+        <w:jc w:val="center"/>
+        <w:rPr>
+          <w:rFonts w:ascii="Centaur" w:hAnsi="Centaur" w:cs="Calibri"/>
+        </w:rPr>
+      </w:pPr>
+    </w:p>
+    <w:p>
+      <w:pPr>
+        <w:pStyle w:val="ListParagraph"/>
+        <w:ind w:left="360"/>
+        <w:jc w:val="center"/>
+        <w:rPr>
+          <w:rFonts w:ascii="Centaur" w:hAnsi="Centaur" w:cs="Calibri"/>
+        </w:rPr>
+      </w:pPr>
+    </w:p>
+    <w:p>
+      <w:pPr>
+        <w:pStyle w:val="ListParagraph"/>
+        <w:ind w:left="360"/>
+        <w:jc w:val="center"/>
+        <w:rPr>
+          <w:rFonts w:ascii="Centaur" w:hAnsi="Centaur" w:cs="Calibri"/>
+        </w:rPr>
+      </w:pPr>
+    </w:p>
+    <w:p>
+      <w:pPr>
+        <w:pStyle w:val="ListParagraph"/>
+        <w:ind w:left="360"/>
+        <w:jc w:val="center"/>
+        <w:rPr>
+          <w:rFonts w:ascii="Centaur" w:hAnsi="Centaur" w:cs="Calibri"/>
+        </w:rPr>
+      </w:pPr>
+    </w:p>
+    <w:p>
+      <w:pPr>
+        <w:pStyle w:val="ListParagraph"/>
+        <w:ind w:left="360"/>
+        <w:jc w:val="center"/>
+        <w:rPr>
+          <w:rFonts w:ascii="Centaur" w:hAnsi="Centaur" w:cs="Calibri"/>
+        </w:rPr>
+      </w:pPr>
+    </w:p>
+    <w:p>
+      <w:pPr>
+        <w:pStyle w:val="ListParagraph"/>
+        <w:ind w:left="360"/>
+        <w:jc w:val="center"/>
+        <w:rPr>
+          <w:rFonts w:ascii="Centaur" w:hAnsi="Centaur" w:cs="Calibri"/>
+        </w:rPr>
+      </w:pPr>
+    </w:p>
+    <w:p>
+      <w:pPr>
+        <w:pStyle w:val="ListParagraph"/>
+        <w:ind w:left="360"/>
+        <w:jc w:val="center"/>
+        <w:rPr>
+          <w:rFonts w:ascii="Centaur" w:hAnsi="Centaur" w:cs="Calibri"/>
+        </w:rPr>
+      </w:pPr>
+    </w:p>
+    <w:p>
+      <w:pPr>
+        <w:pStyle w:val="ListParagraph"/>
+        <w:ind w:left="360"/>
+        <w:jc w:val="center"/>
+        <w:rPr>
+          <w:rFonts w:ascii="Centaur" w:hAnsi="Centaur" w:cs="Calibri"/>
+        </w:rPr>
+      </w:pPr>
+    </w:p>
+    <w:p>
+      <w:pPr>
+        <w:pStyle w:val="ListParagraph"/>
+        <w:ind w:left="360"/>
+        <w:jc w:val="center"/>
+        <w:rPr>
+          <w:rFonts w:ascii="Centaur" w:hAnsi="Centaur" w:cs="Calibri"/>
+        </w:rPr>
+      </w:pPr>
+    </w:p>
+    <w:p>
+      <w:pPr>
+        <w:pStyle w:val="ListParagraph"/>
+        <w:ind w:left="360"/>
+        <w:jc w:val="center"/>
+        <w:rPr>
+          <w:rFonts w:ascii="Centaur" w:hAnsi="Centaur" w:cs="Calibri"/>
+        </w:rPr>
+      </w:pPr>
+    </w:p>
+    <w:p>
+      <w:pPr>
+        <w:pStyle w:val="ListParagraph"/>
+        <w:ind w:left="360"/>
+        <w:jc w:val="center"/>
+        <w:rPr>
+          <w:rFonts w:ascii="Centaur" w:hAnsi="Centaur" w:cs="Calibri"/>
+        </w:rPr>
+      </w:pPr>
+    </w:p>
+    <w:p>
+      <w:pPr>
+        <w:pStyle w:val="ListParagraph"/>
+        <w:ind w:left="360"/>
+        <w:jc w:val="center"/>
+        <w:rPr>
+          <w:rFonts w:ascii="Centaur" w:hAnsi="Centaur" w:cs="Calibri"/>
+        </w:rPr>
+      </w:pPr>
+    </w:p>
+    <w:p>
+      <w:pPr>
+        <w:pStyle w:val="ListParagraph"/>
+        <w:ind w:left="360"/>
+        <w:jc w:val="center"/>
+        <w:rPr>
+          <w:rFonts w:ascii="Centaur" w:hAnsi="Centaur" w:cs="Calibri"/>
+        </w:rPr>
+      </w:pPr>
+    </w:p>
+    <w:p>
+      <w:pPr>
+        <w:pStyle w:val="ListParagraph"/>
+        <w:ind w:left="360"/>
+        <w:jc w:val="center"/>
+        <w:rPr>
+          <w:rFonts w:ascii="Centaur" w:hAnsi="Centaur" w:cs="Calibri"/>
+        </w:rPr>
+      </w:pPr>
+    </w:p>
+    <w:p>
+      <w:pPr>
+        <w:pStyle w:val="ListParagraph"/>
+        <w:ind w:left="360"/>
+        <w:jc w:val="center"/>
+        <w:rPr>
+          <w:rFonts w:ascii="Centaur" w:hAnsi="Centaur" w:cs="Calibri"/>
+        </w:rPr>
+      </w:pPr>
+    </w:p>
+    <w:p>
+      <w:pPr>
+        <w:pStyle w:val="ListParagraph"/>
+        <w:ind w:left="360"/>
+        <w:jc w:val="center"/>
+        <w:rPr>
+          <w:rFonts w:ascii="Centaur" w:hAnsi="Centaur" w:cs="Calibri"/>
+        </w:rPr>
+      </w:pPr>
+    </w:p>
+    <w:p>
+      <w:pPr>
+        <w:pStyle w:val="ListParagraph"/>
+        <w:ind w:left="360"/>
+        <w:jc w:val="center"/>
+        <w:rPr>
+          <w:rFonts w:ascii="Centaur" w:hAnsi="Centaur" w:cs="Calibri"/>
+        </w:rPr>
+      </w:pPr>
+    </w:p>
+    <w:p>
+      <w:pPr>
+        <w:pStyle w:val="ListParagraph"/>
+        <w:ind w:left="360"/>
+        <w:jc w:val="center"/>
+        <w:rPr>
+          <w:rFonts w:ascii="Centaur" w:hAnsi="Centaur" w:cs="Calibri"/>
+        </w:rPr>
+      </w:pPr>
+    </w:p>
+    <w:p>
+      <w:pPr>
+        <w:pStyle w:val="ListParagraph"/>
+        <w:ind w:left="360"/>
+        <w:jc w:val="center"/>
+        <w:rPr>
+          <w:rFonts w:cs="Calibri"/>
+          <w:b/>
+          <w:bCs/>
+          <w:sz w:val="28"/>
+          <w:szCs w:val="28"/>
+          <w:u w:val="single"/>
+        </w:rPr>
+      </w:pPr>
+      <w:r>
+        <w:rPr>
+          <w:rFonts w:cs="Calibri"/>
+          <w:b/>
+          <w:bCs/>
+          <w:sz w:val="28"/>
+          <w:szCs w:val="28"/>
+          <w:u w:val="single"/>
+        </w:rPr>
+        <w:lastRenderedPageBreak/>
+        <w:t>1.2.4|1.2.5 Intermediate Code Generation and Code Optimisation</w:t>
+      </w:r>
+    </w:p>
+    <w:p>
+      <w:pPr>
+        <w:pStyle w:val="ListParagraph"/>
+        <w:ind w:left="360"/>
+        <w:jc w:val="center"/>
+        <w:rPr>
+          <w:rFonts w:cs="Calibri"/>
+          <w:b/>
+          <w:bCs/>
+          <w:sz w:val="28"/>
+          <w:szCs w:val="28"/>
+          <w:u w:val="single"/>
+        </w:rPr>
+      </w:pPr>
+    </w:p>
+    <w:p>
+      <w:pPr>
+        <w:pStyle w:val="ListParagraph"/>
+        <w:numPr>
+          <w:ilvl w:val="0"/>
+          <w:numId w:val="11"/>
+        </w:numPr>
+        <w:rPr>
+          <w:rFonts w:ascii="Centaur" w:hAnsi="Centaur" w:cs="Calibri"/>
+        </w:rPr>
+      </w:pPr>
+      <w:r>
+        <w:rPr>
+          <w:rFonts w:cs="Calibri"/>
+          <w:b/>
+          <w:bCs/>
+        </w:rPr>
+        <w:t xml:space="preserve">Intermediate Code Generation: </w:t>
+      </w:r>
+      <w:r>
+        <w:rPr>
+          <w:rFonts w:cs="Calibri"/>
+        </w:rPr>
+        <w:t xml:space="preserve">Many compilers generate an explicit low-level or machine-like </w:t>
+      </w:r>
+      <w:r>
+        <w:rPr>
+          <w:rFonts w:cs="Calibri"/>
+          <w:b/>
+          <w:bCs/>
+        </w:rPr>
+        <w:t>intermediate representation</w:t>
+      </w:r>
+      <w:r>
+        <w:rPr>
+          <w:rFonts w:cs="Calibri"/>
+        </w:rPr>
+        <w:t xml:space="preserve">. </w:t>
+      </w:r>
+    </w:p>
+    <w:p>
+      <w:pPr>
+        <w:pStyle w:val="ListParagraph"/>
+        <w:numPr>
+          <w:ilvl w:val="0"/>
+          <w:numId w:val="11"/>
+        </w:numPr>
+        <w:rPr>
+          <w:rFonts w:ascii="Centaur" w:hAnsi="Centaur" w:cs="Calibri"/>
+        </w:rPr>
+      </w:pPr>
+      <w:r>
+        <w:rPr>
+          <w:rFonts w:cs="Calibri"/>
+        </w:rPr>
+        <w:t>It can be thought of as a program for an abstract machine.</w:t>
+      </w:r>
+    </w:p>
+    <w:p>
+      <w:pPr>
+        <w:pStyle w:val="ListParagraph"/>
+        <w:numPr>
+          <w:ilvl w:val="0"/>
+          <w:numId w:val="11"/>
+        </w:numPr>
+        <w:rPr>
+          <w:rFonts w:ascii="Centaur" w:hAnsi="Centaur" w:cs="Calibri"/>
+        </w:rPr>
+      </w:pPr>
+      <w:r>
+        <w:rPr>
+          <w:rFonts w:cs="Calibri"/>
+          <w:b/>
+          <w:bCs/>
+        </w:rPr>
+        <w:t xml:space="preserve">Three-address code: </w:t>
+      </w:r>
+      <w:r>
+        <w:rPr>
+          <w:rFonts w:cs="Calibri"/>
+        </w:rPr>
+        <w:t>Consists of a sequence of assembly-like instructions with three or fewer operands per instruction.</w:t>
+      </w:r>
+    </w:p>
+    <w:p>
+      <w:pPr>
+        <w:pStyle w:val="ListParagraph"/>
+        <w:ind w:left="360"/>
+        <w:rPr>
+          <w:rFonts w:cs="Calibri"/>
+          <w:b/>
+          <w:bCs/>
         </w:rPr>
       </w:pPr>
     </w:p>
@@ -2306,12 +2826,11 @@
           <w:rFonts w:ascii="Centaur" w:hAnsi="Centaur" w:cs="Calibri"/>
           <w:noProof/>
         </w:rPr>
-        <w:lastRenderedPageBreak/>
         <w:drawing>
-          <wp:inline distT="0" distB="0" distL="0" distR="0" wp14:anchorId="33B381F1" wp14:editId="3B0F29EC">
-            <wp:extent cx="4884843" cy="6759526"/>
+          <wp:inline distT="0" distB="0" distL="0" distR="0" wp14:anchorId="380F2BC1" wp14:editId="3FE30C0F">
+            <wp:extent cx="1809750" cy="973856"/>
             <wp:effectExtent l="0" t="0" r="0" b="0"/>
-            <wp:docPr id="1993176087" name="Picture 2" descr="Translation of assignment statement by the compiler."/>
+            <wp:docPr id="857893633" name="Picture 2"/>
             <wp:cNvGraphicFramePr>
               <a:graphicFrameLocks xmlns:a="http://schemas.openxmlformats.org/drawingml/2006/main" noChangeAspect="1"/>
             </wp:cNvGraphicFramePr>
@@ -2319,11 +2838,11 @@
               <a:graphicData uri="http://schemas.openxmlformats.org/drawingml/2006/picture">
                 <pic:pic xmlns:pic="http://schemas.openxmlformats.org/drawingml/2006/picture">
                   <pic:nvPicPr>
-                    <pic:cNvPr id="1993176087" name="Picture 2" descr="Translation of assignment statement by the compiler."/>
+                    <pic:cNvPr id="857893633" name="Picture 857893633"/>
                     <pic:cNvPicPr/>
                   </pic:nvPicPr>
                   <pic:blipFill>
-                    <a:blip r:embed="rId10">
+                    <a:blip r:embed="rId10" cstate="print">
                       <a:extLst>
                         <a:ext uri="{28A0092B-C50C-407E-A947-70E740481C1C}">
                           <a14:useLocalDpi xmlns:a14="http://schemas.microsoft.com/office/drawing/2010/main" val="0"/>
@@ -2337,7 +2856,319 @@
                   <pic:spPr>
                     <a:xfrm>
                       <a:off x="0" y="0"/>
-                      <a:ext cx="4884843" cy="6759526"/>
+                      <a:ext cx="1830923" cy="985250"/>
+                    </a:xfrm>
+                    <a:prstGeom prst="rect">
+                      <a:avLst/>
+                    </a:prstGeom>
+                  </pic:spPr>
+                </pic:pic>
+              </a:graphicData>
+            </a:graphic>
+          </wp:inline>
+        </w:drawing>
+      </w:r>
+    </w:p>
+    <w:p>
+      <w:pPr>
+        <w:pStyle w:val="ListParagraph"/>
+        <w:ind w:left="360"/>
+        <w:jc w:val="center"/>
+        <w:rPr>
+          <w:rFonts w:ascii="Centaur" w:hAnsi="Centaur" w:cs="Calibri"/>
+        </w:rPr>
+      </w:pPr>
+    </w:p>
+    <w:p>
+      <w:pPr>
+        <w:pStyle w:val="ListParagraph"/>
+        <w:ind w:left="360"/>
+        <w:jc w:val="center"/>
+        <w:rPr>
+          <w:rFonts w:ascii="Centaur" w:hAnsi="Centaur" w:cs="Calibri"/>
+        </w:rPr>
+      </w:pPr>
+    </w:p>
+    <w:p>
+      <w:pPr>
+        <w:pStyle w:val="ListParagraph"/>
+        <w:numPr>
+          <w:ilvl w:val="0"/>
+          <w:numId w:val="11"/>
+        </w:numPr>
+        <w:rPr>
+          <w:rFonts w:ascii="Centaur" w:hAnsi="Centaur" w:cs="Calibri"/>
+        </w:rPr>
+      </w:pPr>
+      <w:r>
+        <w:rPr>
+          <w:rFonts w:cs="Calibri"/>
+          <w:b/>
+          <w:bCs/>
+        </w:rPr>
+        <w:t xml:space="preserve">Code Optimisation: </w:t>
+      </w:r>
+      <w:r>
+        <w:rPr>
+          <w:rFonts w:cs="Calibri"/>
+        </w:rPr>
+        <w:t>This phase attempts to improve the intermediate code so that better target code will result.</w:t>
+      </w:r>
+    </w:p>
+    <w:p>
+      <w:pPr>
+        <w:pStyle w:val="ListParagraph"/>
+        <w:numPr>
+          <w:ilvl w:val="0"/>
+          <w:numId w:val="11"/>
+        </w:numPr>
+        <w:rPr>
+          <w:rFonts w:ascii="Centaur" w:hAnsi="Centaur" w:cs="Calibri"/>
+        </w:rPr>
+      </w:pPr>
+      <w:r>
+        <w:rPr>
+          <w:rFonts w:cs="Calibri"/>
+        </w:rPr>
+        <w:t>Usually better means faster, but may also mean –</w:t>
+      </w:r>
+    </w:p>
+    <w:p>
+      <w:pPr>
+        <w:pStyle w:val="ListParagraph"/>
+        <w:numPr>
+          <w:ilvl w:val="0"/>
+          <w:numId w:val="7"/>
+        </w:numPr>
+        <w:rPr>
+          <w:rFonts w:ascii="Centaur" w:hAnsi="Centaur" w:cs="Calibri"/>
+        </w:rPr>
+      </w:pPr>
+      <w:r>
+        <w:rPr>
+          <w:rFonts w:cs="Calibri"/>
+        </w:rPr>
+        <w:t>shorter code</w:t>
+      </w:r>
+    </w:p>
+    <w:p>
+      <w:pPr>
+        <w:pStyle w:val="ListParagraph"/>
+        <w:numPr>
+          <w:ilvl w:val="0"/>
+          <w:numId w:val="7"/>
+        </w:numPr>
+        <w:rPr>
+          <w:rFonts w:ascii="Centaur" w:hAnsi="Centaur" w:cs="Calibri"/>
+        </w:rPr>
+      </w:pPr>
+      <w:r>
+        <w:rPr>
+          <w:rFonts w:cs="Calibri"/>
+        </w:rPr>
+        <w:t>less power-consuming code</w:t>
+      </w:r>
+    </w:p>
+    <w:p>
+      <w:pPr>
+        <w:pStyle w:val="ListParagraph"/>
+        <w:rPr>
+          <w:rFonts w:cs="Calibri"/>
+        </w:rPr>
+      </w:pPr>
+    </w:p>
+    <w:p>
+      <w:pPr>
+        <w:pStyle w:val="ListParagraph"/>
+        <w:jc w:val="center"/>
+        <w:rPr>
+          <w:rFonts w:ascii="Centaur" w:hAnsi="Centaur" w:cs="Calibri"/>
+        </w:rPr>
+      </w:pPr>
+      <w:r>
+        <w:rPr>
+          <w:rFonts w:ascii="Centaur" w:hAnsi="Centaur" w:cs="Calibri"/>
+          <w:noProof/>
+        </w:rPr>
+        <w:drawing>
+          <wp:inline distT="0" distB="0" distL="0" distR="0" wp14:anchorId="7956D66A" wp14:editId="7503F2D8">
+            <wp:extent cx="1600200" cy="581891"/>
+            <wp:effectExtent l="0" t="0" r="0" b="0"/>
+            <wp:docPr id="1252227074" name="Picture 3"/>
+            <wp:cNvGraphicFramePr>
+              <a:graphicFrameLocks xmlns:a="http://schemas.openxmlformats.org/drawingml/2006/main" noChangeAspect="1"/>
+            </wp:cNvGraphicFramePr>
+            <a:graphic xmlns:a="http://schemas.openxmlformats.org/drawingml/2006/main">
+              <a:graphicData uri="http://schemas.openxmlformats.org/drawingml/2006/picture">
+                <pic:pic xmlns:pic="http://schemas.openxmlformats.org/drawingml/2006/picture">
+                  <pic:nvPicPr>
+                    <pic:cNvPr id="1252227074" name="Picture 1252227074"/>
+                    <pic:cNvPicPr/>
+                  </pic:nvPicPr>
+                  <pic:blipFill>
+                    <a:blip r:embed="rId11" cstate="print">
+                      <a:extLst>
+                        <a:ext uri="{28A0092B-C50C-407E-A947-70E740481C1C}">
+                          <a14:useLocalDpi xmlns:a14="http://schemas.microsoft.com/office/drawing/2010/main" val="0"/>
+                        </a:ext>
+                      </a:extLst>
+                    </a:blip>
+                    <a:stretch>
+                      <a:fillRect/>
+                    </a:stretch>
+                  </pic:blipFill>
+                  <pic:spPr>
+                    <a:xfrm>
+                      <a:off x="0" y="0"/>
+                      <a:ext cx="1621980" cy="589811"/>
+                    </a:xfrm>
+                    <a:prstGeom prst="rect">
+                      <a:avLst/>
+                    </a:prstGeom>
+                  </pic:spPr>
+                </pic:pic>
+              </a:graphicData>
+            </a:graphic>
+          </wp:inline>
+        </w:drawing>
+      </w:r>
+    </w:p>
+    <w:p>
+      <w:pPr>
+        <w:pStyle w:val="ListParagraph"/>
+        <w:ind w:left="360"/>
+        <w:jc w:val="center"/>
+        <w:rPr>
+          <w:rFonts w:ascii="Centaur" w:hAnsi="Centaur" w:cs="Calibri"/>
+        </w:rPr>
+      </w:pPr>
+    </w:p>
+    <w:p>
+      <w:pPr>
+        <w:pStyle w:val="ListParagraph"/>
+        <w:ind w:left="360"/>
+        <w:jc w:val="center"/>
+        <w:rPr>
+          <w:rFonts w:ascii="Centaur" w:hAnsi="Centaur" w:cs="Calibri"/>
+        </w:rPr>
+      </w:pPr>
+    </w:p>
+    <w:p>
+      <w:pPr>
+        <w:pStyle w:val="ListParagraph"/>
+        <w:ind w:left="360"/>
+        <w:jc w:val="center"/>
+        <w:rPr>
+          <w:rFonts w:ascii="Centaur" w:hAnsi="Centaur" w:cs="Calibri"/>
+        </w:rPr>
+      </w:pPr>
+    </w:p>
+    <w:p>
+      <w:pPr>
+        <w:pStyle w:val="ListParagraph"/>
+        <w:ind w:left="360"/>
+        <w:jc w:val="center"/>
+        <w:rPr>
+          <w:rFonts w:ascii="Centaur" w:hAnsi="Centaur" w:cs="Calibri"/>
+        </w:rPr>
+      </w:pPr>
+    </w:p>
+    <w:p>
+      <w:pPr>
+        <w:pStyle w:val="ListParagraph"/>
+        <w:ind w:left="360"/>
+        <w:jc w:val="center"/>
+        <w:rPr>
+          <w:rFonts w:ascii="Centaur" w:hAnsi="Centaur" w:cs="Calibri"/>
+        </w:rPr>
+      </w:pPr>
+    </w:p>
+    <w:p>
+      <w:pPr>
+        <w:pStyle w:val="ListParagraph"/>
+        <w:ind w:left="360"/>
+        <w:jc w:val="center"/>
+        <w:rPr>
+          <w:rFonts w:ascii="Centaur" w:hAnsi="Centaur" w:cs="Calibri"/>
+        </w:rPr>
+      </w:pPr>
+    </w:p>
+    <w:p>
+      <w:pPr>
+        <w:pStyle w:val="ListParagraph"/>
+        <w:ind w:left="360"/>
+        <w:jc w:val="center"/>
+        <w:rPr>
+          <w:rFonts w:ascii="Centaur" w:hAnsi="Centaur" w:cs="Calibri"/>
+        </w:rPr>
+      </w:pPr>
+    </w:p>
+    <w:p>
+      <w:pPr>
+        <w:pStyle w:val="ListParagraph"/>
+        <w:ind w:left="360"/>
+        <w:jc w:val="center"/>
+        <w:rPr>
+          <w:rFonts w:ascii="Centaur" w:hAnsi="Centaur" w:cs="Calibri"/>
+        </w:rPr>
+      </w:pPr>
+    </w:p>
+    <w:p>
+      <w:pPr>
+        <w:pStyle w:val="ListParagraph"/>
+        <w:ind w:left="360"/>
+        <w:jc w:val="center"/>
+        <w:rPr>
+          <w:rFonts w:ascii="Centaur" w:hAnsi="Centaur" w:cs="Calibri"/>
+        </w:rPr>
+      </w:pPr>
+    </w:p>
+    <w:p>
+      <w:pPr>
+        <w:pStyle w:val="ListParagraph"/>
+        <w:ind w:left="360"/>
+        <w:jc w:val="center"/>
+        <w:rPr>
+          <w:rFonts w:ascii="Centaur" w:hAnsi="Centaur" w:cs="Calibri"/>
+        </w:rPr>
+      </w:pPr>
+      <w:r>
+        <w:rPr>
+          <w:rFonts w:ascii="Centaur" w:hAnsi="Centaur" w:cs="Calibri"/>
+          <w:noProof/>
+        </w:rPr>
+        <w:lastRenderedPageBreak/>
+        <w:drawing>
+          <wp:inline distT="0" distB="0" distL="0" distR="0" wp14:anchorId="08F9267B" wp14:editId="6B3AC524">
+            <wp:extent cx="4922947" cy="6782388"/>
+            <wp:effectExtent l="0" t="0" r="0" b="0"/>
+            <wp:docPr id="485118174" name="Picture 1"/>
+            <wp:cNvGraphicFramePr>
+              <a:graphicFrameLocks xmlns:a="http://schemas.openxmlformats.org/drawingml/2006/main" noChangeAspect="1"/>
+            </wp:cNvGraphicFramePr>
+            <a:graphic xmlns:a="http://schemas.openxmlformats.org/drawingml/2006/main">
+              <a:graphicData uri="http://schemas.openxmlformats.org/drawingml/2006/picture">
+                <pic:pic xmlns:pic="http://schemas.openxmlformats.org/drawingml/2006/picture">
+                  <pic:nvPicPr>
+                    <pic:cNvPr id="485118174" name="Picture 485118174"/>
+                    <pic:cNvPicPr/>
+                  </pic:nvPicPr>
+                  <pic:blipFill>
+                    <a:blip r:embed="rId12">
+                      <a:extLst>
+                        <a:ext uri="{28A0092B-C50C-407E-A947-70E740481C1C}">
+                          <a14:useLocalDpi xmlns:a14="http://schemas.microsoft.com/office/drawing/2010/main" val="0"/>
+                        </a:ext>
+                      </a:extLst>
+                    </a:blip>
+                    <a:stretch>
+                      <a:fillRect/>
+                    </a:stretch>
+                  </pic:blipFill>
+                  <pic:spPr>
+                    <a:xfrm>
+                      <a:off x="0" y="0"/>
+                      <a:ext cx="4922947" cy="6782388"/>
                     </a:xfrm>
                     <a:prstGeom prst="rect">
                       <a:avLst/>
@@ -2375,7 +3206,7 @@
   <w:abstractNum w:abstractNumId="1" w15:restartNumberingAfterBreak="0">
     <w:nsid w:val="1B153823"/>
     <w:multiLevelType w:val="hybridMultilevel"/>
-    <w:tmpl w:val="0DC48B12"/>
+    <w:tmpl w:val="B3901C9C"/>
     <w:lvl w:ilvl="0" w:tplc="4009000B">
       <w:start w:val="1"/>
       <w:numFmt w:val="bullet"/>
@@ -3086,9 +3917,122 @@
     </w:lvl>
   </w:abstractNum>
   <w:abstractNum w:abstractNumId="8" w15:restartNumberingAfterBreak="0">
+    <w:nsid w:val="543A6AD4"/>
+    <w:multiLevelType w:val="hybridMultilevel"/>
+    <w:tmpl w:val="11D0A158"/>
+    <w:lvl w:ilvl="0" w:tplc="40090001">
+      <w:start w:val="1"/>
+      <w:numFmt w:val="bullet"/>
+      <w:lvlText w:val=""/>
+      <w:lvlJc w:val="left"/>
+      <w:pPr>
+        <w:ind w:left="360" w:hanging="360"/>
+      </w:pPr>
+      <w:rPr>
+        <w:rFonts w:ascii="Symbol" w:hAnsi="Symbol" w:hint="default"/>
+      </w:rPr>
+    </w:lvl>
+    <w:lvl w:ilvl="1" w:tplc="40090003" w:tentative="1">
+      <w:start w:val="1"/>
+      <w:numFmt w:val="bullet"/>
+      <w:lvlText w:val="o"/>
+      <w:lvlJc w:val="left"/>
+      <w:pPr>
+        <w:ind w:left="1080" w:hanging="360"/>
+      </w:pPr>
+      <w:rPr>
+        <w:rFonts w:ascii="Courier New" w:hAnsi="Courier New" w:cs="Courier New" w:hint="default"/>
+      </w:rPr>
+    </w:lvl>
+    <w:lvl w:ilvl="2" w:tplc="40090005" w:tentative="1">
+      <w:start w:val="1"/>
+      <w:numFmt w:val="bullet"/>
+      <w:lvlText w:val=""/>
+      <w:lvlJc w:val="left"/>
+      <w:pPr>
+        <w:ind w:left="1800" w:hanging="360"/>
+      </w:pPr>
+      <w:rPr>
+        <w:rFonts w:ascii="Wingdings" w:hAnsi="Wingdings" w:hint="default"/>
+      </w:rPr>
+    </w:lvl>
+    <w:lvl w:ilvl="3" w:tplc="40090001" w:tentative="1">
+      <w:start w:val="1"/>
+      <w:numFmt w:val="bullet"/>
+      <w:lvlText w:val=""/>
+      <w:lvlJc w:val="left"/>
+      <w:pPr>
+        <w:ind w:left="2520" w:hanging="360"/>
+      </w:pPr>
+      <w:rPr>
+        <w:rFonts w:ascii="Symbol" w:hAnsi="Symbol" w:hint="default"/>
+      </w:rPr>
+    </w:lvl>
+    <w:lvl w:ilvl="4" w:tplc="40090003" w:tentative="1">
+      <w:start w:val="1"/>
+      <w:numFmt w:val="bullet"/>
+      <w:lvlText w:val="o"/>
+      <w:lvlJc w:val="left"/>
+      <w:pPr>
+        <w:ind w:left="3240" w:hanging="360"/>
+      </w:pPr>
+      <w:rPr>
+        <w:rFonts w:ascii="Courier New" w:hAnsi="Courier New" w:cs="Courier New" w:hint="default"/>
+      </w:rPr>
+    </w:lvl>
+    <w:lvl w:ilvl="5" w:tplc="40090005" w:tentative="1">
+      <w:start w:val="1"/>
+      <w:numFmt w:val="bullet"/>
+      <w:lvlText w:val=""/>
+      <w:lvlJc w:val="left"/>
+      <w:pPr>
+        <w:ind w:left="3960" w:hanging="360"/>
+      </w:pPr>
+      <w:rPr>
+        <w:rFonts w:ascii="Wingdings" w:hAnsi="Wingdings" w:hint="default"/>
+      </w:rPr>
+    </w:lvl>
+    <w:lvl w:ilvl="6" w:tplc="40090001" w:tentative="1">
+      <w:start w:val="1"/>
+      <w:numFmt w:val="bullet"/>
+      <w:lvlText w:val=""/>
+      <w:lvlJc w:val="left"/>
+      <w:pPr>
+        <w:ind w:left="4680" w:hanging="360"/>
+      </w:pPr>
+      <w:rPr>
+        <w:rFonts w:ascii="Symbol" w:hAnsi="Symbol" w:hint="default"/>
+      </w:rPr>
+    </w:lvl>
+    <w:lvl w:ilvl="7" w:tplc="40090003" w:tentative="1">
+      <w:start w:val="1"/>
+      <w:numFmt w:val="bullet"/>
+      <w:lvlText w:val="o"/>
+      <w:lvlJc w:val="left"/>
+      <w:pPr>
+        <w:ind w:left="5400" w:hanging="360"/>
+      </w:pPr>
+      <w:rPr>
+        <w:rFonts w:ascii="Courier New" w:hAnsi="Courier New" w:cs="Courier New" w:hint="default"/>
+      </w:rPr>
+    </w:lvl>
+    <w:lvl w:ilvl="8" w:tplc="40090005" w:tentative="1">
+      <w:start w:val="1"/>
+      <w:numFmt w:val="bullet"/>
+      <w:lvlText w:val=""/>
+      <w:lvlJc w:val="left"/>
+      <w:pPr>
+        <w:ind w:left="6120" w:hanging="360"/>
+      </w:pPr>
+      <w:rPr>
+        <w:rFonts w:ascii="Wingdings" w:hAnsi="Wingdings" w:hint="default"/>
+      </w:rPr>
+    </w:lvl>
+  </w:abstractNum>
+  <w:abstractNum w:abstractNumId="9" w15:restartNumberingAfterBreak="0">
     <w:nsid w:val="5E0A67E7"/>
     <w:multiLevelType w:val="hybridMultilevel"/>
-    <w:tmpl w:val="B5DC50D6"/>
+    <w:tmpl w:val="6BBC8990"/>
     <w:lvl w:ilvl="0" w:tplc="40090001">
       <w:start w:val="1"/>
       <w:numFmt w:val="bullet"/>
@@ -3198,7 +4142,7 @@
       </w:rPr>
     </w:lvl>
   </w:abstractNum>
-  <w:abstractNum w:abstractNumId="9" w15:restartNumberingAfterBreak="0">
+  <w:abstractNum w:abstractNumId="10" w15:restartNumberingAfterBreak="0">
     <w:nsid w:val="67AA2A13"/>
     <w:multiLevelType w:val="hybridMultilevel"/>
     <w:tmpl w:val="3A8A20D0"/>
@@ -3311,7 +4255,7 @@
     <w:abstractNumId w:val="5"/>
   </w:num>
   <w:num w:numId="6" w16cid:durableId="306326883">
-    <w:abstractNumId w:val="8"/>
+    <w:abstractNumId w:val="9"/>
   </w:num>
   <w:num w:numId="7" w16cid:durableId="31882669">
     <w:abstractNumId w:val="1"/>
@@ -3323,7 +4267,10 @@
     <w:abstractNumId w:val="2"/>
   </w:num>
   <w:num w:numId="10" w16cid:durableId="142551601">
-    <w:abstractNumId w:val="9"/>
+    <w:abstractNumId w:val="10"/>
+  </w:num>
+  <w:num w:numId="11" w16cid:durableId="1016544922">
+    <w:abstractNumId w:val="8"/>
   </w:num>
 </w:numbering>
 </file>

</xml_diff>